<commit_message>
7/17 after add apply
</commit_message>
<xml_diff>
--- a/LI_XU_Resume.docx
+++ b/LI_XU_Resume.docx
@@ -270,7 +270,15 @@
           <w:sz w:val="20"/>
           <w:szCs w:val="20"/>
         </w:rPr>
-        <w:t>Concentration in Computer Engineering (GPA: 3.2)</w:t>
+        <w:t>Concentration i</w:t>
+      </w:r>
+      <w:r>
+        <w:rPr>
+          <w:rFonts w:ascii="Arial" w:eastAsiaTheme="minorEastAsia" w:hAnsi="Arial" w:cs="Arial" w:hint="eastAsia"/>
+          <w:sz w:val="20"/>
+          <w:szCs w:val="20"/>
+        </w:rPr>
+        <w:t xml:space="preserve">n Computer Engineering </w:t>
       </w:r>
     </w:p>
     <w:p>
@@ -502,19 +510,6 @@
         </w:rPr>
         <w:t>)</w:t>
       </w:r>
-    </w:p>
-    <w:p>
-      <w:pPr>
-        <w:pStyle w:val="a4"/>
-        <w:spacing w:line="230" w:lineRule="exact"/>
-        <w:ind w:left="420" w:firstLineChars="0" w:firstLine="0"/>
-        <w:rPr>
-          <w:rFonts w:ascii="Arial" w:eastAsiaTheme="minorEastAsia" w:hAnsi="Arial" w:cs="Arial"/>
-          <w:bCs/>
-          <w:sz w:val="20"/>
-          <w:szCs w:val="20"/>
-        </w:rPr>
-      </w:pPr>
     </w:p>
     <w:p>
       <w:pPr>
@@ -751,6 +746,232 @@
           <w:rFonts w:ascii="Arial" w:eastAsiaTheme="minorEastAsia" w:hAnsi="Arial" w:cs="Arial"/>
           <w:b/>
           <w:sz w:val="22"/>
+        </w:rPr>
+      </w:pPr>
+    </w:p>
+    <w:p>
+      <w:pPr>
+        <w:tabs>
+          <w:tab w:val="left" w:pos="1980"/>
+        </w:tabs>
+        <w:spacing w:line="230" w:lineRule="exact"/>
+        <w:ind w:rightChars="-39" w:right="-94"/>
+        <w:rPr>
+          <w:rFonts w:ascii="Arial" w:eastAsia="SimHei" w:hAnsi="Arial" w:cs="Arial" w:hint="eastAsia"/>
+          <w:b/>
+          <w:sz w:val="20"/>
+          <w:szCs w:val="20"/>
+        </w:rPr>
+      </w:pPr>
+      <w:r>
+        <w:rPr>
+          <w:rFonts w:ascii="Arial" w:eastAsia="SimHei" w:hAnsi="Arial" w:cs="Arial" w:hint="eastAsia"/>
+          <w:b/>
+          <w:sz w:val="20"/>
+          <w:szCs w:val="20"/>
+        </w:rPr>
+        <w:t xml:space="preserve">WINLAB </w:t>
+      </w:r>
+      <w:r>
+        <w:rPr>
+          <w:rFonts w:ascii="Arial" w:eastAsia="SimHei" w:hAnsi="Arial" w:cs="Arial"/>
+          <w:b/>
+          <w:sz w:val="20"/>
+          <w:szCs w:val="20"/>
+        </w:rPr>
+        <w:t>–</w:t>
+      </w:r>
+      <w:r>
+        <w:rPr>
+          <w:rFonts w:ascii="Arial" w:eastAsia="SimHei" w:hAnsi="Arial" w:cs="Arial" w:hint="eastAsia"/>
+          <w:b/>
+          <w:sz w:val="20"/>
+          <w:szCs w:val="20"/>
+        </w:rPr>
+        <w:t xml:space="preserve"> the Wireless Information Network Laboratory at Rutgers University </w:t>
+      </w:r>
+    </w:p>
+    <w:p>
+      <w:pPr>
+        <w:tabs>
+          <w:tab w:val="left" w:pos="1980"/>
+        </w:tabs>
+        <w:spacing w:line="230" w:lineRule="exact"/>
+        <w:ind w:rightChars="-39" w:right="-94"/>
+        <w:rPr>
+          <w:rFonts w:ascii="Arial" w:eastAsia="SimHei" w:hAnsi="Arial" w:cs="Arial" w:hint="eastAsia"/>
+          <w:sz w:val="20"/>
+          <w:szCs w:val="20"/>
+        </w:rPr>
+      </w:pPr>
+      <w:proofErr w:type="gramStart"/>
+      <w:r>
+        <w:rPr>
+          <w:rFonts w:ascii="Arial" w:eastAsia="SimHei" w:hAnsi="Arial" w:cs="Arial" w:hint="eastAsia"/>
+          <w:sz w:val="20"/>
+          <w:szCs w:val="20"/>
+        </w:rPr>
+        <w:t xml:space="preserve">Summer Internship </w:t>
+      </w:r>
+      <w:r>
+        <w:rPr>
+          <w:rFonts w:ascii="Arial" w:eastAsia="SimHei" w:hAnsi="Arial" w:cs="Arial"/>
+          <w:sz w:val="20"/>
+          <w:szCs w:val="20"/>
+        </w:rPr>
+        <w:t>–</w:t>
+      </w:r>
+      <w:r>
+        <w:rPr>
+          <w:rFonts w:ascii="Arial" w:eastAsia="SimHei" w:hAnsi="Arial" w:cs="Arial" w:hint="eastAsia"/>
+          <w:sz w:val="20"/>
+          <w:szCs w:val="20"/>
+        </w:rPr>
+        <w:t xml:space="preserve"> Supervised by Professor.</w:t>
+      </w:r>
+      <w:proofErr w:type="gramEnd"/>
+      <w:r>
+        <w:rPr>
+          <w:rFonts w:ascii="Arial" w:eastAsia="SimHei" w:hAnsi="Arial" w:cs="Arial" w:hint="eastAsia"/>
+          <w:sz w:val="20"/>
+          <w:szCs w:val="20"/>
+        </w:rPr>
+        <w:t xml:space="preserve"> </w:t>
+      </w:r>
+      <w:proofErr w:type="spellStart"/>
+      <w:r>
+        <w:rPr>
+          <w:rFonts w:ascii="Arial" w:eastAsia="SimHei" w:hAnsi="Arial" w:cs="Arial" w:hint="eastAsia"/>
+          <w:sz w:val="20"/>
+          <w:szCs w:val="20"/>
+        </w:rPr>
+        <w:t>Janne</w:t>
+      </w:r>
+      <w:proofErr w:type="spellEnd"/>
+      <w:r>
+        <w:rPr>
+          <w:rFonts w:ascii="Arial" w:eastAsia="SimHei" w:hAnsi="Arial" w:cs="Arial" w:hint="eastAsia"/>
+          <w:sz w:val="20"/>
+          <w:szCs w:val="20"/>
+        </w:rPr>
+        <w:t xml:space="preserve"> Lindquist </w:t>
+      </w:r>
+      <w:r>
+        <w:rPr>
+          <w:rFonts w:ascii="Arial" w:eastAsia="SimHei" w:hAnsi="Arial" w:cs="Arial" w:hint="eastAsia"/>
+          <w:i/>
+          <w:sz w:val="20"/>
+          <w:szCs w:val="20"/>
+        </w:rPr>
+        <w:t>(2014)</w:t>
+      </w:r>
+    </w:p>
+    <w:p>
+      <w:pPr>
+        <w:pStyle w:val="a4"/>
+        <w:numPr>
+          <w:ilvl w:val="0"/>
+          <w:numId w:val="15"/>
+        </w:numPr>
+        <w:tabs>
+          <w:tab w:val="left" w:pos="1980"/>
+        </w:tabs>
+        <w:spacing w:line="230" w:lineRule="exact"/>
+        <w:ind w:rightChars="-39" w:right="-94" w:firstLineChars="0"/>
+        <w:rPr>
+          <w:rFonts w:ascii="Arial" w:eastAsia="SimHei" w:hAnsi="Arial" w:cs="Arial" w:hint="eastAsia"/>
+          <w:sz w:val="20"/>
+          <w:szCs w:val="20"/>
+        </w:rPr>
+      </w:pPr>
+      <w:r>
+        <w:rPr>
+          <w:rFonts w:ascii="Arial" w:eastAsia="SimHei" w:hAnsi="Arial" w:cs="Arial" w:hint="eastAsia"/>
+          <w:sz w:val="20"/>
+          <w:szCs w:val="20"/>
+        </w:rPr>
+        <w:t xml:space="preserve">Focus on pattern </w:t>
+      </w:r>
+      <w:r>
+        <w:rPr>
+          <w:rFonts w:ascii="Arial" w:eastAsia="SimHei" w:hAnsi="Arial" w:cs="Arial"/>
+          <w:sz w:val="20"/>
+          <w:szCs w:val="20"/>
+        </w:rPr>
+        <w:t>recognition</w:t>
+      </w:r>
+      <w:r>
+        <w:rPr>
+          <w:rFonts w:ascii="Arial" w:eastAsia="SimHei" w:hAnsi="Arial" w:cs="Arial" w:hint="eastAsia"/>
+          <w:sz w:val="20"/>
+          <w:szCs w:val="20"/>
+        </w:rPr>
+        <w:t>, implement</w:t>
+      </w:r>
+      <w:r>
+        <w:rPr>
+          <w:rFonts w:ascii="Arial" w:eastAsia="SimHei" w:hAnsi="Arial" w:cs="Arial" w:hint="eastAsia"/>
+          <w:sz w:val="20"/>
+          <w:szCs w:val="20"/>
+        </w:rPr>
+        <w:t xml:space="preserve"> Hidden Mar</w:t>
+      </w:r>
+      <w:r>
+        <w:rPr>
+          <w:rFonts w:ascii="Arial" w:eastAsia="SimHei" w:hAnsi="Arial" w:cs="Arial" w:hint="eastAsia"/>
+          <w:sz w:val="20"/>
+          <w:szCs w:val="20"/>
+        </w:rPr>
+        <w:t>k</w:t>
+      </w:r>
+      <w:r>
+        <w:rPr>
+          <w:rFonts w:ascii="Arial" w:eastAsia="SimHei" w:hAnsi="Arial" w:cs="Arial" w:hint="eastAsia"/>
+          <w:sz w:val="20"/>
+          <w:szCs w:val="20"/>
+        </w:rPr>
+        <w:t>ov Model with Java</w:t>
+      </w:r>
+    </w:p>
+    <w:p>
+      <w:pPr>
+        <w:pStyle w:val="a4"/>
+        <w:numPr>
+          <w:ilvl w:val="0"/>
+          <w:numId w:val="15"/>
+        </w:numPr>
+        <w:tabs>
+          <w:tab w:val="left" w:pos="1980"/>
+        </w:tabs>
+        <w:spacing w:line="230" w:lineRule="exact"/>
+        <w:ind w:rightChars="-39" w:right="-94" w:firstLineChars="0"/>
+        <w:rPr>
+          <w:rFonts w:ascii="Arial" w:eastAsia="SimHei" w:hAnsi="Arial" w:cs="Arial" w:hint="eastAsia"/>
+          <w:sz w:val="20"/>
+          <w:szCs w:val="20"/>
+        </w:rPr>
+      </w:pPr>
+      <w:r>
+        <w:rPr>
+          <w:rFonts w:ascii="Arial" w:eastAsia="SimHei" w:hAnsi="Arial" w:cs="Arial" w:hint="eastAsia"/>
+          <w:sz w:val="20"/>
+          <w:szCs w:val="20"/>
+        </w:rPr>
+        <w:t>Proposing a HMM based user sketch-password app on Android platform</w:t>
+      </w:r>
+    </w:p>
+    <w:p>
+      <w:pPr>
+        <w:pStyle w:val="a4"/>
+        <w:tabs>
+          <w:tab w:val="left" w:pos="1980"/>
+        </w:tabs>
+        <w:spacing w:line="230" w:lineRule="exact"/>
+        <w:ind w:left="360" w:rightChars="-39" w:right="-94" w:firstLineChars="0" w:firstLine="0"/>
+        <w:rPr>
+          <w:rFonts w:ascii="Arial" w:eastAsia="SimHei" w:hAnsi="Arial" w:cs="Arial" w:hint="eastAsia"/>
+          <w:sz w:val="20"/>
+          <w:szCs w:val="20"/>
         </w:rPr>
       </w:pPr>
     </w:p>
@@ -922,41 +1143,14 @@
           <w:sz w:val="20"/>
           <w:szCs w:val="20"/>
         </w:rPr>
-        <w:t xml:space="preserve">Designed a FIR digital filter </w:t>
-      </w:r>
-    </w:p>
-    <w:p>
-      <w:pPr>
-        <w:pStyle w:val="a4"/>
-        <w:numPr>
-          <w:ilvl w:val="0"/>
-          <w:numId w:val="9"/>
-        </w:numPr>
-        <w:tabs>
-          <w:tab w:val="left" w:pos="1980"/>
-        </w:tabs>
-        <w:spacing w:line="230" w:lineRule="exact"/>
-        <w:ind w:rightChars="-39" w:right="-94" w:firstLineChars="0"/>
+        <w:t>Designed a FIR digital filter, a</w:t>
+      </w:r>
+      <w:r>
         <w:rPr>
           <w:rFonts w:ascii="Arial" w:eastAsia="SimHei" w:hAnsi="Arial" w:cs="Arial"/>
           <w:sz w:val="20"/>
           <w:szCs w:val="20"/>
         </w:rPr>
-      </w:pPr>
-      <w:r>
-        <w:rPr>
-          <w:rFonts w:ascii="Arial" w:eastAsia="SimHei" w:hAnsi="Arial" w:cs="Arial" w:hint="eastAsia"/>
-          <w:sz w:val="20"/>
-          <w:szCs w:val="20"/>
-        </w:rPr>
-        <w:t>A</w:t>
-      </w:r>
-      <w:r>
-        <w:rPr>
-          <w:rFonts w:ascii="Arial" w:eastAsia="SimHei" w:hAnsi="Arial" w:cs="Arial"/>
-          <w:sz w:val="20"/>
-          <w:szCs w:val="20"/>
-        </w:rPr>
         <w:t>ccomplished</w:t>
       </w:r>
       <w:r>
@@ -965,7 +1159,17 @@
           <w:sz w:val="20"/>
           <w:szCs w:val="20"/>
         </w:rPr>
-        <w:t xml:space="preserve"> communication between AD</w:t>
+        <w:t xml:space="preserve"> communicat</w:t>
+      </w:r>
+      <w:bookmarkStart w:id="4" w:name="_GoBack"/>
+      <w:bookmarkEnd w:id="4"/>
+      <w:r>
+        <w:rPr>
+          <w:rFonts w:ascii="Arial" w:eastAsia="SimHei" w:hAnsi="Arial" w:cs="Arial" w:hint="eastAsia"/>
+          <w:sz w:val="20"/>
+          <w:szCs w:val="20"/>
+        </w:rPr>
+        <w:t>ion between AD</w:t>
       </w:r>
       <w:r>
         <w:rPr>
@@ -1222,109 +1426,6 @@
     </w:p>
     <w:p>
       <w:pPr>
-        <w:pStyle w:val="a4"/>
-        <w:numPr>
-          <w:ilvl w:val="0"/>
-          <w:numId w:val="10"/>
-        </w:numPr>
-        <w:tabs>
-          <w:tab w:val="left" w:pos="1980"/>
-        </w:tabs>
-        <w:spacing w:line="230" w:lineRule="exact"/>
-        <w:ind w:rightChars="-39" w:right="-94" w:firstLineChars="0"/>
-        <w:rPr>
-          <w:rFonts w:ascii="Arial" w:eastAsia="SimHei" w:hAnsi="Arial" w:cs="Arial"/>
-          <w:sz w:val="20"/>
-          <w:szCs w:val="20"/>
-        </w:rPr>
-      </w:pPr>
-      <w:r>
-        <w:rPr>
-          <w:rFonts w:ascii="Arial" w:eastAsia="SimHei" w:hAnsi="Arial" w:cs="Arial" w:hint="eastAsia"/>
-          <w:sz w:val="20"/>
-          <w:szCs w:val="20"/>
-        </w:rPr>
-        <w:t>Tested in</w:t>
-      </w:r>
-      <w:r>
-        <w:rPr>
-          <w:rFonts w:ascii="Arial" w:eastAsiaTheme="minorEastAsia" w:hAnsi="Arial" w:cs="Arial" w:hint="eastAsia"/>
-          <w:sz w:val="20"/>
-          <w:szCs w:val="20"/>
-        </w:rPr>
-        <w:t xml:space="preserve"> </w:t>
-      </w:r>
-      <w:proofErr w:type="spellStart"/>
-      <w:r>
-        <w:rPr>
-          <w:rFonts w:ascii="Arial" w:eastAsiaTheme="minorEastAsia" w:hAnsi="Arial" w:cs="Arial" w:hint="eastAsia"/>
-          <w:sz w:val="20"/>
-          <w:szCs w:val="20"/>
-        </w:rPr>
-        <w:t>K</w:t>
-      </w:r>
-      <w:r>
-        <w:rPr>
-          <w:rFonts w:ascii="Arial" w:hAnsi="Arial" w:cs="Arial"/>
-          <w:sz w:val="20"/>
-          <w:szCs w:val="20"/>
-        </w:rPr>
-        <w:t>eil</w:t>
-      </w:r>
-      <w:proofErr w:type="spellEnd"/>
-      <w:r>
-        <w:rPr>
-          <w:rFonts w:ascii="Arial" w:hAnsi="Arial" w:cs="Arial"/>
-          <w:sz w:val="20"/>
-          <w:szCs w:val="20"/>
-        </w:rPr>
-        <w:t xml:space="preserve"> uVision4</w:t>
-      </w:r>
-      <w:r>
-        <w:rPr>
-          <w:rFonts w:ascii="Arial" w:eastAsiaTheme="minorEastAsia" w:hAnsi="Arial" w:cs="Arial"/>
-          <w:sz w:val="20"/>
-          <w:szCs w:val="20"/>
-        </w:rPr>
-        <w:t xml:space="preserve"> environment, </w:t>
-      </w:r>
-      <w:r>
-        <w:rPr>
-          <w:rFonts w:ascii="Arial" w:eastAsiaTheme="minorEastAsia" w:hAnsi="Arial" w:cs="Arial" w:hint="eastAsia"/>
-          <w:sz w:val="20"/>
-          <w:szCs w:val="20"/>
-        </w:rPr>
-        <w:t xml:space="preserve">used </w:t>
-      </w:r>
-      <w:proofErr w:type="spellStart"/>
-      <w:r>
-        <w:rPr>
-          <w:rFonts w:ascii="Arial" w:hAnsi="Arial" w:cs="Arial"/>
-          <w:sz w:val="20"/>
-          <w:szCs w:val="20"/>
-        </w:rPr>
-        <w:t>TKScope</w:t>
-      </w:r>
-      <w:proofErr w:type="spellEnd"/>
-      <w:r>
-        <w:rPr>
-          <w:rFonts w:ascii="Arial" w:hAnsi="Arial" w:cs="Arial"/>
-          <w:sz w:val="20"/>
-          <w:szCs w:val="20"/>
-        </w:rPr>
-        <w:t xml:space="preserve"> emulator</w:t>
-      </w:r>
-      <w:r>
-        <w:rPr>
-          <w:rFonts w:ascii="Arial" w:eastAsia="SimHei" w:hAnsi="Arial" w:cs="Arial"/>
-          <w:sz w:val="20"/>
-          <w:szCs w:val="20"/>
-        </w:rPr>
-        <w:t xml:space="preserve"> </w:t>
-      </w:r>
-    </w:p>
-    <w:p>
-      <w:pPr>
         <w:tabs>
           <w:tab w:val="left" w:pos="1980"/>
         </w:tabs>
@@ -1478,17 +1579,15 @@
         </w:rPr>
         <w:t xml:space="preserve"> </w:t>
       </w:r>
-      <w:proofErr w:type="spellStart"/>
-      <w:r>
-        <w:rPr>
-          <w:rFonts w:ascii="Arial" w:eastAsiaTheme="minorEastAsia" w:hAnsi="Arial" w:cs="Arial" w:hint="eastAsia"/>
-          <w:i/>
-          <w:sz w:val="20"/>
-          <w:szCs w:val="20"/>
-        </w:rPr>
-        <w:t>Weka</w:t>
-      </w:r>
-      <w:proofErr w:type="spellEnd"/>
+      <w:r>
+        <w:rPr>
+          <w:rFonts w:ascii="Arial" w:eastAsiaTheme="minorEastAsia" w:hAnsi="Arial" w:cs="Arial" w:hint="eastAsia"/>
+          <w:i/>
+          <w:sz w:val="20"/>
+          <w:szCs w:val="20"/>
+        </w:rPr>
+        <w:t>WEKA</w:t>
+      </w:r>
       <w:r>
         <w:rPr>
           <w:rFonts w:ascii="Arial" w:eastAsiaTheme="minorEastAsia" w:hAnsi="Arial" w:cs="Arial" w:hint="eastAsia"/>
@@ -1508,7 +1607,7 @@
         </w:numPr>
         <w:ind w:firstLineChars="0"/>
         <w:rPr>
-          <w:rFonts w:ascii="Arial" w:eastAsiaTheme="minorEastAsia" w:hAnsi="Arial" w:cs="Arial" w:hint="eastAsia"/>
+          <w:rFonts w:ascii="Arial" w:eastAsiaTheme="minorEastAsia" w:hAnsi="Arial" w:cs="Arial"/>
           <w:sz w:val="20"/>
           <w:szCs w:val="20"/>
         </w:rPr>
@@ -1558,7 +1657,15 @@
           <w:sz w:val="20"/>
           <w:szCs w:val="20"/>
         </w:rPr>
-        <w:t xml:space="preserve">Extract JSON data from TMDB API, build up own database on </w:t>
+        <w:t>Extract JSON data from TMDB API</w:t>
+      </w:r>
+      <w:r>
+        <w:rPr>
+          <w:rFonts w:ascii="Arial" w:eastAsiaTheme="minorEastAsia" w:hAnsi="Arial" w:cs="Arial" w:hint="eastAsia"/>
+          <w:sz w:val="20"/>
+          <w:szCs w:val="20"/>
+        </w:rPr>
+        <w:t xml:space="preserve">, build up own database on </w:t>
       </w:r>
       <w:proofErr w:type="spellStart"/>
       <w:r>
@@ -1599,31 +1706,23 @@
           <w:sz w:val="20"/>
           <w:szCs w:val="20"/>
         </w:rPr>
-        <w:t>3 different machine learning algorithms</w:t>
-      </w:r>
-      <w:r>
-        <w:rPr>
-          <w:rFonts w:ascii="Arial" w:eastAsiaTheme="minorEastAsia" w:hAnsi="Arial" w:cs="Arial" w:hint="eastAsia"/>
-          <w:sz w:val="20"/>
-          <w:szCs w:val="20"/>
-        </w:rPr>
-        <w:t xml:space="preserve"> for model</w:t>
-      </w:r>
-      <w:r>
-        <w:rPr>
-          <w:rFonts w:ascii="Arial" w:eastAsiaTheme="minorEastAsia" w:hAnsi="Arial" w:cs="Arial" w:hint="eastAsia"/>
-          <w:sz w:val="20"/>
-          <w:szCs w:val="20"/>
-        </w:rPr>
-        <w:t xml:space="preserve"> training</w:t>
-      </w:r>
-      <w:r>
-        <w:rPr>
-          <w:rFonts w:ascii="Arial" w:eastAsiaTheme="minorEastAsia" w:hAnsi="Arial" w:cs="Arial" w:hint="eastAsia"/>
-          <w:sz w:val="20"/>
-          <w:szCs w:val="20"/>
-        </w:rPr>
-        <w:t xml:space="preserve"> and test</w:t>
+        <w:t>various</w:t>
+      </w:r>
+      <w:r>
+        <w:rPr>
+          <w:rFonts w:ascii="Arial" w:eastAsiaTheme="minorEastAsia" w:hAnsi="Arial" w:cs="Arial" w:hint="eastAsia"/>
+          <w:sz w:val="20"/>
+          <w:szCs w:val="20"/>
+        </w:rPr>
+        <w:t xml:space="preserve"> machine learning </w:t>
+      </w:r>
+      <w:r>
+        <w:rPr>
+          <w:rFonts w:ascii="Arial" w:eastAsiaTheme="minorEastAsia" w:hAnsi="Arial" w:cs="Arial" w:hint="eastAsia"/>
+          <w:sz w:val="20"/>
+          <w:szCs w:val="20"/>
+        </w:rPr>
+        <w:t>methods for prediction model, and discovered several patterns in movie gross</w:t>
       </w:r>
     </w:p>
     <w:p>
@@ -1774,7 +1873,7 @@
         </w:numPr>
         <w:ind w:firstLineChars="0"/>
         <w:rPr>
-          <w:rFonts w:ascii="Arial" w:eastAsiaTheme="minorEastAsia" w:hAnsi="Arial" w:cs="Arial" w:hint="eastAsia"/>
+          <w:rFonts w:ascii="Arial" w:eastAsiaTheme="minorEastAsia" w:hAnsi="Arial" w:cs="Arial"/>
           <w:sz w:val="20"/>
           <w:szCs w:val="20"/>
         </w:rPr>
@@ -2073,8 +2172,8 @@
           <w:szCs w:val="20"/>
         </w:rPr>
       </w:pPr>
-      <w:bookmarkStart w:id="4" w:name="OLE_LINK5"/>
-      <w:bookmarkStart w:id="5" w:name="OLE_LINK6"/>
+      <w:bookmarkStart w:id="5" w:name="OLE_LINK5"/>
+      <w:bookmarkStart w:id="6" w:name="OLE_LINK6"/>
       <w:r>
         <w:rPr>
           <w:rFonts w:ascii="Arial" w:eastAsiaTheme="minorEastAsia" w:hAnsi="Arial" w:cs="Arial" w:hint="eastAsia"/>
@@ -2102,8 +2201,8 @@
         </w:rPr>
         <w:t xml:space="preserve"> Big Data from Twitter</w:t>
       </w:r>
-      <w:bookmarkEnd w:id="4"/>
       <w:bookmarkEnd w:id="5"/>
+      <w:bookmarkEnd w:id="6"/>
     </w:p>
     <w:p>
       <w:pPr>
@@ -2206,8 +2305,8 @@
           <w:szCs w:val="20"/>
         </w:rPr>
       </w:pPr>
-      <w:bookmarkStart w:id="6" w:name="OLE_LINK7"/>
-      <w:bookmarkStart w:id="7" w:name="OLE_LINK8"/>
+      <w:bookmarkStart w:id="7" w:name="OLE_LINK7"/>
+      <w:bookmarkStart w:id="8" w:name="OLE_LINK8"/>
       <w:r>
         <w:rPr>
           <w:rFonts w:ascii="Arial" w:eastAsiaTheme="minorEastAsia" w:hAnsi="Arial" w:cs="Arial" w:hint="eastAsia"/>
@@ -2217,8 +2316,8 @@
         </w:rPr>
         <w:t>Account Management System</w:t>
       </w:r>
-      <w:bookmarkEnd w:id="6"/>
       <w:bookmarkEnd w:id="7"/>
+      <w:bookmarkEnd w:id="8"/>
       <w:r>
         <w:rPr>
           <w:rFonts w:ascii="Arial" w:eastAsiaTheme="minorEastAsia" w:hAnsi="Arial" w:cs="Arial" w:hint="eastAsia"/>
@@ -2379,43 +2478,35 @@
       </w:r>
       <w:r>
         <w:rPr>
-          <w:rFonts w:ascii="Arial" w:eastAsiaTheme="minorEastAsia" w:hAnsi="Arial" w:cs="Arial"/>
-          <w:sz w:val="20"/>
-          <w:szCs w:val="20"/>
-        </w:rPr>
-        <w:t>neural network</w:t>
-      </w:r>
-      <w:r>
-        <w:rPr>
-          <w:rFonts w:ascii="Arial" w:eastAsiaTheme="minorEastAsia" w:hAnsi="Arial" w:cs="Arial" w:hint="eastAsia"/>
-          <w:sz w:val="20"/>
-          <w:szCs w:val="20"/>
-        </w:rPr>
-        <w:t xml:space="preserve"> algorithm</w:t>
-      </w:r>
-    </w:p>
-    <w:p>
-      <w:pPr>
-        <w:pStyle w:val="a4"/>
-        <w:numPr>
-          <w:ilvl w:val="0"/>
-          <w:numId w:val="16"/>
-        </w:numPr>
-        <w:ind w:firstLineChars="0"/>
-        <w:rPr>
-          <w:rFonts w:ascii="Arial" w:eastAsiaTheme="minorEastAsia" w:hAnsi="Arial" w:cs="Arial"/>
-          <w:b/>
-          <w:sz w:val="20"/>
-          <w:szCs w:val="20"/>
-        </w:rPr>
-      </w:pPr>
-      <w:r>
-        <w:rPr>
-          <w:rFonts w:ascii="Arial" w:eastAsiaTheme="minorEastAsia" w:hAnsi="Arial" w:cs="Arial" w:hint="eastAsia"/>
-          <w:sz w:val="20"/>
-          <w:szCs w:val="20"/>
-        </w:rPr>
-        <w:t>Manipulated CPU simulator on Linux</w:t>
+          <w:rFonts w:ascii="Arial" w:eastAsiaTheme="minorEastAsia" w:hAnsi="Arial" w:cs="Arial" w:hint="eastAsia"/>
+          <w:sz w:val="20"/>
+          <w:szCs w:val="20"/>
+        </w:rPr>
+        <w:t xml:space="preserve">NN </w:t>
+      </w:r>
+      <w:r>
+        <w:rPr>
+          <w:rFonts w:ascii="Arial" w:eastAsiaTheme="minorEastAsia" w:hAnsi="Arial" w:cs="Arial" w:hint="eastAsia"/>
+          <w:sz w:val="20"/>
+          <w:szCs w:val="20"/>
+        </w:rPr>
+        <w:t>algorithm</w:t>
+      </w:r>
+      <w:r>
+        <w:rPr>
+          <w:rFonts w:ascii="Arial" w:eastAsiaTheme="minorEastAsia" w:hAnsi="Arial" w:cs="Arial" w:hint="eastAsia"/>
+          <w:sz w:val="20"/>
+          <w:szCs w:val="20"/>
+        </w:rPr>
+        <w:t>, m</w:t>
+      </w:r>
+      <w:r>
+        <w:rPr>
+          <w:rFonts w:ascii="Arial" w:eastAsiaTheme="minorEastAsia" w:hAnsi="Arial" w:cs="Arial" w:hint="eastAsia"/>
+          <w:sz w:val="20"/>
+          <w:szCs w:val="20"/>
+        </w:rPr>
+        <w:t>anipulated CPU simulator on Linux</w:t>
       </w:r>
     </w:p>
     <w:p>
@@ -2479,6 +2570,38 @@
           <w:sz w:val="20"/>
           <w:szCs w:val="20"/>
         </w:rPr>
+        <w:t>PHP</w:t>
+      </w:r>
+      <w:r>
+        <w:rPr>
+          <w:rFonts w:ascii="Arial" w:eastAsia="SimHei" w:hAnsi="Arial" w:cs="Arial" w:hint="eastAsia"/>
+          <w:sz w:val="20"/>
+          <w:szCs w:val="20"/>
+        </w:rPr>
+        <w:t xml:space="preserve">, </w:t>
+      </w:r>
+      <w:r>
+        <w:rPr>
+          <w:rFonts w:ascii="Arial" w:eastAsia="SimHei" w:hAnsi="Arial" w:cs="Arial" w:hint="eastAsia"/>
+          <w:sz w:val="20"/>
+          <w:szCs w:val="20"/>
+        </w:rPr>
+        <w:t>SQL</w:t>
+      </w:r>
+      <w:r>
+        <w:rPr>
+          <w:rFonts w:ascii="Arial" w:eastAsia="SimHei" w:hAnsi="Arial" w:cs="Arial" w:hint="eastAsia"/>
+          <w:sz w:val="20"/>
+          <w:szCs w:val="20"/>
+        </w:rPr>
+        <w:t xml:space="preserve">, </w:t>
+      </w:r>
+      <w:r>
+        <w:rPr>
+          <w:rFonts w:ascii="Arial" w:eastAsia="SimHei" w:hAnsi="Arial" w:cs="Arial" w:hint="eastAsia"/>
+          <w:sz w:val="20"/>
+          <w:szCs w:val="20"/>
+        </w:rPr>
         <w:t>C/</w:t>
       </w:r>
       <w:r>
@@ -2519,14 +2642,6 @@
           <w:sz w:val="20"/>
           <w:szCs w:val="20"/>
         </w:rPr>
-        <w:t>, SQL</w:t>
-      </w:r>
-      <w:r>
-        <w:rPr>
-          <w:rFonts w:ascii="Arial" w:eastAsia="SimHei" w:hAnsi="Arial" w:cs="Arial" w:hint="eastAsia"/>
-          <w:sz w:val="20"/>
-          <w:szCs w:val="20"/>
-        </w:rPr>
         <w:t>,</w:t>
       </w:r>
       <w:r>
@@ -2543,33 +2658,15 @@
           <w:sz w:val="20"/>
           <w:szCs w:val="20"/>
         </w:rPr>
-        <w:t>Pytho</w:t>
-      </w:r>
-      <w:bookmarkStart w:id="8" w:name="_GoBack"/>
-      <w:bookmarkEnd w:id="8"/>
-      <w:r>
-        <w:rPr>
-          <w:rFonts w:ascii="Arial" w:eastAsia="SimHei" w:hAnsi="Arial" w:cs="Arial" w:hint="eastAsia"/>
-          <w:sz w:val="20"/>
-          <w:szCs w:val="20"/>
-        </w:rPr>
-        <w:t>n</w:t>
-      </w:r>
-      <w:r>
-        <w:rPr>
-          <w:rFonts w:ascii="Arial" w:eastAsia="SimHei" w:hAnsi="Arial" w:cs="Arial" w:hint="eastAsia"/>
-          <w:sz w:val="20"/>
-          <w:szCs w:val="20"/>
-        </w:rPr>
-        <w:t>, PHP</w:t>
-      </w:r>
-      <w:r>
-        <w:rPr>
-          <w:rFonts w:ascii="Arial" w:eastAsia="SimHei" w:hAnsi="Arial" w:cs="Arial" w:hint="eastAsia"/>
-          <w:sz w:val="20"/>
-          <w:szCs w:val="20"/>
-        </w:rPr>
-        <w:t xml:space="preserve"> </w:t>
+        <w:t>Python</w:t>
+      </w:r>
+      <w:r>
+        <w:rPr>
+          <w:rFonts w:ascii="Arial" w:eastAsia="SimHei" w:hAnsi="Arial" w:cs="Arial" w:hint="eastAsia"/>
+          <w:sz w:val="20"/>
+          <w:szCs w:val="20"/>
+        </w:rPr>
+        <w:t xml:space="preserve">, Latex </w:t>
       </w:r>
       <w:r>
         <w:rPr>
@@ -2630,6 +2727,28 @@
           <w:shd w:val="clear" w:color="auto" w:fill="FFFFFF"/>
         </w:rPr>
         <w:t xml:space="preserve"> </w:t>
+      </w:r>
+      <w:r>
+        <w:rPr>
+          <w:rStyle w:val="apple-converted-space"/>
+          <w:rFonts w:ascii="Arial" w:eastAsiaTheme="minorEastAsia" w:hAnsi="Arial" w:cs="Arial"/>
+          <w:color w:val="3E3E3E"/>
+          <w:sz w:val="20"/>
+          <w:szCs w:val="20"/>
+          <w:shd w:val="clear" w:color="auto" w:fill="FFFFFF"/>
+        </w:rPr>
+        <w:t>Eclipse</w:t>
+      </w:r>
+      <w:r>
+        <w:rPr>
+          <w:rStyle w:val="apple-converted-space"/>
+          <w:rFonts w:ascii="Arial" w:eastAsiaTheme="minorEastAsia" w:hAnsi="Arial" w:cs="Arial" w:hint="eastAsia"/>
+          <w:color w:val="3E3E3E"/>
+          <w:sz w:val="20"/>
+          <w:szCs w:val="20"/>
+          <w:shd w:val="clear" w:color="auto" w:fill="FFFFFF"/>
+        </w:rPr>
+        <w:t xml:space="preserve">, Visual Studio, </w:t>
       </w:r>
       <w:r>
         <w:rPr>
@@ -3738,7 +3857,7 @@
   <w:abstractNum w:abstractNumId="7">
     <w:nsid w:val="3E520878"/>
     <w:multiLevelType w:val="hybridMultilevel"/>
-    <w:tmpl w:val="2B64F036"/>
+    <w:tmpl w:val="C5ACCCEC"/>
     <w:lvl w:ilvl="0" w:tplc="928EC0A4">
       <w:start w:val="2005"/>
       <w:numFmt w:val="bullet"/>
@@ -5921,7 +6040,7 @@
 </file>
 
 <file path=customXml/itemProps1.xml><?xml version="1.0" encoding="utf-8"?>
-<ds:datastoreItem xmlns:ds="http://schemas.openxmlformats.org/officeDocument/2006/customXml" ds:itemID="{8EB03B33-614F-47E0-BB2D-45B7E01E0BDE}">
+<ds:datastoreItem xmlns:ds="http://schemas.openxmlformats.org/officeDocument/2006/customXml" ds:itemID="{23E22051-F4FB-45F1-8911-030321706823}">
   <ds:schemaRefs>
     <ds:schemaRef ds:uri="http://schemas.openxmlformats.org/officeDocument/2006/bibliography"/>
   </ds:schemaRefs>

</xml_diff>